<commit_message>
updated the doc with git link
</commit_message>
<xml_diff>
--- a/DMDD P3- Group 14.docx
+++ b/DMDD P3- Group 14.docx
@@ -2,6 +2,97 @@
 <file path=word/document.xml><?xml version="1.0" encoding="utf-8"?>
 <w:document xmlns:wpc="http://schemas.microsoft.com/office/word/2010/wordprocessingCanvas" xmlns:cx="http://schemas.microsoft.com/office/drawing/2014/chartex" xmlns:cx1="http://schemas.microsoft.com/office/drawing/2015/9/8/chartex" xmlns:cx2="http://schemas.microsoft.com/office/drawing/2015/10/21/chartex" xmlns:cx3="http://schemas.microsoft.com/office/drawing/2016/5/9/chartex" xmlns:cx4="http://schemas.microsoft.com/office/drawing/2016/5/10/chartex" xmlns:cx5="http://schemas.microsoft.com/office/drawing/2016/5/11/chartex" xmlns:cx6="http://schemas.microsoft.com/office/drawing/2016/5/12/chartex" xmlns:cx7="http://schemas.microsoft.com/office/drawing/2016/5/13/chartex" xmlns:cx8="http://schemas.microsoft.com/office/drawing/2016/5/14/chartex" xmlns:mc="http://schemas.openxmlformats.org/markup-compatibility/2006" xmlns:aink="http://schemas.microsoft.com/office/drawing/2016/ink" xmlns:am3d="http://schemas.microsoft.com/office/drawing/2017/model3d" xmlns:o="urn:schemas-microsoft-com:office:office" xmlns:oel="http://schemas.microsoft.com/office/2019/extlst" xmlns:r="http://schemas.openxmlformats.org/officeDocument/2006/relationships" xmlns:m="http://schemas.openxmlformats.org/officeDocument/2006/math" xmlns:v="urn:schemas-microsoft-com:vml" xmlns:wp14="http://schemas.microsoft.com/office/word/2010/wordprocessingDrawing" xmlns:wp="http://schemas.openxmlformats.org/drawingml/2006/wordprocessingDrawing" xmlns:w10="urn:schemas-microsoft-com:office:word" xmlns:w="http://schemas.openxmlformats.org/wordprocessingml/2006/main" xmlns:w14="http://schemas.microsoft.com/office/word/2010/wordml" xmlns:w15="http://schemas.microsoft.com/office/word/2012/wordml" xmlns:w16cex="http://schemas.microsoft.com/office/word/2018/wordml/cex" xmlns:w16cid="http://schemas.microsoft.com/office/word/2016/wordml/cid" xmlns:w16="http://schemas.microsoft.com/office/word/2018/wordml" xmlns:w16sdtdh="http://schemas.microsoft.com/office/word/2020/wordml/sdtdatahash" xmlns:w16se="http://schemas.microsoft.com/office/word/2015/wordml/symex" xmlns:wpg="http://schemas.microsoft.com/office/word/2010/wordprocessingGroup" xmlns:wpi="http://schemas.microsoft.com/office/word/2010/wordprocessingInk" xmlns:wne="http://schemas.microsoft.com/office/word/2006/wordml" xmlns:wps="http://schemas.microsoft.com/office/word/2010/wordprocessingShape" mc:Ignorable="w14 w15 w16se w16cid w16 w16cex w16sdtdh wp14">
   <w:body>
+    <w:p>
+      <w:pPr>
+        <w:ind w:left="-851"/>
+        <w:rPr>
+          <w:rFonts w:cstheme="minorHAnsi"/>
+        </w:rPr>
+      </w:pPr>
+      <w:r>
+        <w:rPr>
+          <w:rFonts w:ascii="TimesNewRomanPS-BoldMT" w:eastAsia="TimesNewRomanPS-BoldMT" w:hAnsi="TimesNewRomanPS-BoldMT" w:cs="TimesNewRomanPS-BoldMT"/>
+          <w:b/>
+          <w:bCs/>
+          <w:color w:val="000000"/>
+          <w:sz w:val="24"/>
+          <w:szCs w:val="24"/>
+          <w:lang w:bidi="ar"/>
+        </w:rPr>
+        <w:fldChar w:fldCharType="begin"/>
+      </w:r>
+      <w:r>
+        <w:rPr>
+          <w:rFonts w:ascii="TimesNewRomanPS-BoldMT" w:eastAsia="TimesNewRomanPS-BoldMT" w:hAnsi="TimesNewRomanPS-BoldMT" w:cs="TimesNewRomanPS-BoldMT"/>
+          <w:b/>
+          <w:bCs/>
+          <w:color w:val="000000"/>
+          <w:sz w:val="24"/>
+          <w:szCs w:val="24"/>
+          <w:lang w:bidi="ar"/>
+        </w:rPr>
+        <w:instrText>HYPERLINK "https://github.com/mananvijay7/Medical-Prescription-Delivery-System-DMDD-Group14"</w:instrText>
+      </w:r>
+      <w:r>
+        <w:rPr>
+          <w:rFonts w:ascii="TimesNewRomanPS-BoldMT" w:eastAsia="TimesNewRomanPS-BoldMT" w:hAnsi="TimesNewRomanPS-BoldMT" w:cs="TimesNewRomanPS-BoldMT"/>
+          <w:b/>
+          <w:bCs/>
+          <w:color w:val="000000"/>
+          <w:sz w:val="24"/>
+          <w:szCs w:val="24"/>
+          <w:lang w:bidi="ar"/>
+        </w:rPr>
+      </w:r>
+      <w:r>
+        <w:rPr>
+          <w:rFonts w:ascii="TimesNewRomanPS-BoldMT" w:eastAsia="TimesNewRomanPS-BoldMT" w:hAnsi="TimesNewRomanPS-BoldMT" w:cs="TimesNewRomanPS-BoldMT"/>
+          <w:b/>
+          <w:bCs/>
+          <w:color w:val="000000"/>
+          <w:sz w:val="24"/>
+          <w:szCs w:val="24"/>
+          <w:lang w:bidi="ar"/>
+        </w:rPr>
+        <w:fldChar w:fldCharType="separate"/>
+      </w:r>
+      <w:r>
+        <w:rPr>
+          <w:rStyle w:val="Hyperlink"/>
+          <w:rFonts w:ascii="TimesNewRomanPS-BoldMT" w:eastAsia="TimesNewRomanPS-BoldMT" w:hAnsi="TimesNewRomanPS-BoldMT" w:cs="TimesNewRomanPS-BoldMT"/>
+          <w:b/>
+          <w:bCs/>
+          <w:sz w:val="24"/>
+          <w:szCs w:val="24"/>
+          <w:lang w:bidi="ar"/>
+        </w:rPr>
+        <w:t>https://github.com/mananvijay7/Medical-Prescription-Delivery-System-DMDD-Group14</w:t>
+      </w:r>
+      <w:r>
+        <w:rPr>
+          <w:rFonts w:ascii="TimesNewRomanPS-BoldMT" w:eastAsia="TimesNewRomanPS-BoldMT" w:hAnsi="TimesNewRomanPS-BoldMT" w:cs="TimesNewRomanPS-BoldMT"/>
+          <w:b/>
+          <w:bCs/>
+          <w:color w:val="000000"/>
+          <w:sz w:val="24"/>
+          <w:szCs w:val="24"/>
+          <w:lang w:bidi="ar"/>
+        </w:rPr>
+        <w:fldChar w:fldCharType="end"/>
+      </w:r>
+      <w:r>
+        <w:rPr>
+          <w:rFonts w:ascii="TimesNewRomanPS-BoldMT" w:eastAsia="TimesNewRomanPS-BoldMT" w:hAnsi="TimesNewRomanPS-BoldMT" w:cs="TimesNewRomanPS-BoldMT"/>
+          <w:b/>
+          <w:bCs/>
+          <w:color w:val="000000"/>
+          <w:sz w:val="24"/>
+          <w:szCs w:val="24"/>
+          <w:lang w:bidi="ar"/>
+        </w:rPr>
+        <w:br/>
+      </w:r>
+    </w:p>
     <w:p>
       <w:pPr>
         <w:ind w:left="-851"/>
@@ -183,6 +274,7 @@
           <w:lang w:eastAsia="en-IN"/>
           <w14:ligatures w14:val="none"/>
         </w:rPr>
+        <w:lastRenderedPageBreak/>
         <w:t>Prescription Entity</w:t>
       </w:r>
       <w:r>
@@ -229,7 +321,6 @@
           <w:lang w:eastAsia="en-IN"/>
           <w14:ligatures w14:val="none"/>
         </w:rPr>
-        <w:lastRenderedPageBreak/>
         <w:t>Physician Entity</w:t>
       </w:r>
       <w:r>
@@ -367,6 +458,7 @@
         <w:t> </w:t>
       </w:r>
       <w:proofErr w:type="spellStart"/>
+      <w:proofErr w:type="gramStart"/>
       <w:r>
         <w:rPr>
           <w:rFonts w:eastAsia="Times New Roman" w:cstheme="minorHAnsi"/>
@@ -397,6 +489,7 @@
         <w:t>It</w:t>
       </w:r>
       <w:proofErr w:type="spellEnd"/>
+      <w:proofErr w:type="gramEnd"/>
       <w:r>
         <w:rPr>
           <w:rFonts w:eastAsia="Times New Roman" w:cstheme="minorHAnsi"/>
@@ -1140,7 +1233,7 @@
     <w:lsdException w:name="Body Text Indent 2" w:semiHidden="1" w:unhideWhenUsed="1"/>
     <w:lsdException w:name="Body Text Indent 3" w:semiHidden="1" w:unhideWhenUsed="1"/>
     <w:lsdException w:name="Block Text" w:semiHidden="1" w:unhideWhenUsed="1"/>
-    <w:lsdException w:name="Hyperlink" w:semiHidden="1" w:unhideWhenUsed="1"/>
+    <w:lsdException w:name="Hyperlink" w:semiHidden="1" w:uiPriority="0" w:unhideWhenUsed="1"/>
     <w:lsdException w:name="FollowedHyperlink" w:semiHidden="1" w:unhideWhenUsed="1"/>
     <w:lsdException w:name="Strong" w:uiPriority="22" w:qFormat="1"/>
     <w:lsdException w:name="Emphasis" w:uiPriority="20" w:qFormat="1"/>
@@ -1474,6 +1567,17 @@
       <w:contextualSpacing/>
     </w:pPr>
   </w:style>
+  <w:style w:type="character" w:styleId="Hyperlink">
+    <w:name w:val="Hyperlink"/>
+    <w:basedOn w:val="DefaultParagraphFont"/>
+    <w:semiHidden/>
+    <w:unhideWhenUsed/>
+    <w:rsid w:val="007C19BA"/>
+    <w:rPr>
+      <w:color w:val="0563C1" w:themeColor="hyperlink"/>
+      <w:u w:val="single"/>
+    </w:rPr>
+  </w:style>
 </w:styles>
 </file>
 

</xml_diff>